<commit_message>
Added HTML GSG and formatted the documents for alignment and consistency. MH3-24310.
</commit_message>
<xml_diff>
--- a/Getting Started with the Microchip Curiosity PIC32MZEF 2.0.docx
+++ b/Getting Started with the Microchip Curiosity PIC32MZEF 2.0.docx
@@ -12,6 +12,8 @@
           <w:u w:val="single"/>
         </w:rPr>
       </w:pPr>
+      <w:bookmarkStart w:id="0" w:name="_GoBack"/>
+      <w:bookmarkEnd w:id="0"/>
       <w:r>
         <w:rPr>
           <w:b/>
@@ -108,8 +110,6 @@
       </w:r>
     </w:p>
     <w:p>
-      <w:bookmarkStart w:id="0" w:name="_GoBack"/>
-      <w:bookmarkEnd w:id="0"/>
       <w:r>
         <w:t xml:space="preserve">• </w:t>
       </w:r>
@@ -130,11 +130,19 @@
         <w:t xml:space="preserve">• </w:t>
       </w:r>
       <w:hyperlink r:id="rId9" w:history="1">
+        <w:proofErr w:type="spellStart"/>
         <w:r>
           <w:rPr>
             <w:rStyle w:val="Hyperlink"/>
           </w:rPr>
-          <w:t>MikroElectronika USB UART click Board</w:t>
+          <w:t>MikroElectronika</w:t>
+        </w:r>
+        <w:proofErr w:type="spellEnd"/>
+        <w:r>
+          <w:rPr>
+            <w:rStyle w:val="Hyperlink"/>
+          </w:rPr>
+          <w:t xml:space="preserve"> USB UART click Board</w:t>
         </w:r>
       </w:hyperlink>
       <w:r>
@@ -288,12 +296,21 @@
         <w:t xml:space="preserve">From the </w:t>
       </w:r>
       <w:hyperlink r:id="rId13" w:history="1">
+        <w:proofErr w:type="spellStart"/>
         <w:r>
           <w:rPr>
             <w:rStyle w:val="Hyperlink"/>
             <w:rFonts w:ascii="Helvetica" w:hAnsi="Helvetica" w:cs="Helvetica"/>
           </w:rPr>
-          <w:t>MicrochipTech repository</w:t>
+          <w:t>MicrochipTech</w:t>
+        </w:r>
+        <w:proofErr w:type="spellEnd"/>
+        <w:r>
+          <w:rPr>
+            <w:rStyle w:val="Hyperlink"/>
+            <w:rFonts w:ascii="Helvetica" w:hAnsi="Helvetica" w:cs="Helvetica"/>
+          </w:rPr>
+          <w:t xml:space="preserve"> repository</w:t>
         </w:r>
       </w:hyperlink>
       <w:r>
@@ -308,8 +325,17 @@
           <w:rFonts w:ascii="Helvetica" w:hAnsi="Helvetica" w:cs="Helvetica"/>
           <w:color w:val="444444"/>
         </w:rPr>
-        <w:t>amazon-freertos</w:t>
-      </w:r>
+        <w:t>amazon-</w:t>
+      </w:r>
+      <w:proofErr w:type="spellStart"/>
+      <w:r>
+        <w:rPr>
+          <w:rFonts w:ascii="Helvetica" w:hAnsi="Helvetica" w:cs="Helvetica"/>
+          <w:color w:val="444444"/>
+        </w:rPr>
+        <w:t>freertos</w:t>
+      </w:r>
+      <w:proofErr w:type="spellEnd"/>
       <w:r>
         <w:rPr>
           <w:rFonts w:ascii="Helvetica" w:hAnsi="Helvetica" w:cs="Helvetica"/>
@@ -322,7 +348,23 @@
           <w:rFonts w:ascii="Helvetica" w:hAnsi="Helvetica" w:cs="Helvetica"/>
           <w:color w:val="444444"/>
         </w:rPr>
-        <w:t>(mchpdev branch)</w:t>
+        <w:t>(</w:t>
+      </w:r>
+      <w:proofErr w:type="spellStart"/>
+      <w:r>
+        <w:rPr>
+          <w:rFonts w:ascii="Helvetica" w:hAnsi="Helvetica" w:cs="Helvetica"/>
+          <w:color w:val="444444"/>
+        </w:rPr>
+        <w:t>mchpdev</w:t>
+      </w:r>
+      <w:proofErr w:type="spellEnd"/>
+      <w:r>
+        <w:rPr>
+          <w:rFonts w:ascii="Helvetica" w:hAnsi="Helvetica" w:cs="Helvetica"/>
+          <w:color w:val="444444"/>
+        </w:rPr>
+        <w:t xml:space="preserve"> branch)</w:t>
       </w:r>
       <w:r>
         <w:rPr>
@@ -346,7 +388,29 @@
           <w:iCs/>
           <w:color w:val="FF0000"/>
         </w:rPr>
-        <w:t>&lt;amazon-freertos&gt;</w:t>
+        <w:t>&lt;amazon-</w:t>
+      </w:r>
+      <w:proofErr w:type="spellStart"/>
+      <w:r>
+        <w:rPr>
+          <w:rStyle w:val="HTMLCode"/>
+          <w:rFonts w:ascii="Consolas" w:hAnsi="Consolas" w:cs="Consolas"/>
+          <w:i/>
+          <w:iCs/>
+          <w:color w:val="FF0000"/>
+        </w:rPr>
+        <w:t>freertos</w:t>
+      </w:r>
+      <w:proofErr w:type="spellEnd"/>
+      <w:r>
+        <w:rPr>
+          <w:rStyle w:val="HTMLCode"/>
+          <w:rFonts w:ascii="Consolas" w:hAnsi="Consolas" w:cs="Consolas"/>
+          <w:i/>
+          <w:iCs/>
+          <w:color w:val="FF0000"/>
+        </w:rPr>
+        <w:t>&gt;</w:t>
       </w:r>
       <w:r>
         <w:rPr>
@@ -393,26 +457,13 @@
           <w:color w:val="444444"/>
         </w:rPr>
       </w:pPr>
-    </w:p>
-    <w:p>
-      <w:pPr>
-        <w:pStyle w:val="aws-note"/>
-        <w:shd w:val="clear" w:color="auto" w:fill="FFFFFF"/>
-        <w:spacing w:before="120" w:beforeAutospacing="0" w:after="0" w:afterAutospacing="0" w:line="360" w:lineRule="atLeast"/>
+      <w:r>
         <w:rPr>
           <w:rFonts w:ascii="Helvetica" w:hAnsi="Helvetica" w:cs="Helvetica"/>
           <w:b/>
           <w:bCs/>
           <w:color w:val="444444"/>
         </w:rPr>
-      </w:pPr>
-      <w:r>
-        <w:rPr>
-          <w:rFonts w:ascii="Helvetica" w:hAnsi="Helvetica" w:cs="Helvetica"/>
-          <w:b/>
-          <w:bCs/>
-          <w:color w:val="444444"/>
-        </w:rPr>
         <w:t>Important</w:t>
       </w:r>
     </w:p>
@@ -448,7 +499,6 @@
         <w:t xml:space="preserve"> characters long.</w:t>
       </w:r>
     </w:p>
-    <w:p/>
     <w:p>
       <w:pPr>
         <w:shd w:val="clear" w:color="auto" w:fill="FFFFFF"/>
@@ -463,12 +513,7 @@
           <w:szCs w:val="27"/>
         </w:rPr>
       </w:pPr>
-    </w:p>
-    <w:p>
-      <w:pPr>
-        <w:shd w:val="clear" w:color="auto" w:fill="FFFFFF"/>
-        <w:spacing w:before="240" w:after="240" w:line="240" w:lineRule="auto"/>
-        <w:outlineLvl w:val="1"/>
+      <w:r>
         <w:rPr>
           <w:rFonts w:ascii="Helvetica" w:eastAsia="Times New Roman" w:hAnsi="Helvetica" w:cs="Helvetica"/>
           <w:b/>
@@ -477,16 +522,6 @@
           <w:sz w:val="27"/>
           <w:szCs w:val="27"/>
         </w:rPr>
-      </w:pPr>
-      <w:r>
-        <w:rPr>
-          <w:rFonts w:ascii="Helvetica" w:eastAsia="Times New Roman" w:hAnsi="Helvetica" w:cs="Helvetica"/>
-          <w:b/>
-          <w:bCs/>
-          <w:color w:val="CC6600"/>
-          <w:sz w:val="27"/>
-          <w:szCs w:val="27"/>
-        </w:rPr>
         <w:t>Overview</w:t>
       </w:r>
     </w:p>
@@ -508,7 +543,6 @@
           <w:sz w:val="24"/>
           <w:szCs w:val="24"/>
         </w:rPr>
-        <w:lastRenderedPageBreak/>
         <w:t>This tutorial contains instructions for the following getting started steps:</w:t>
       </w:r>
     </w:p>
@@ -696,7 +730,39 @@
           <w:rFonts w:ascii="Helvetica" w:hAnsi="Helvetica" w:cs="Helvetica"/>
           <w:color w:val="444444"/>
         </w:rPr>
-        <w:t>Connect the MikroElectronika USB UART click Board to the microBUS 1 connector on the Microchip 2.0 Curiosity PIC32MZ EF 2.0.</w:t>
+        <w:t xml:space="preserve">Connect the </w:t>
+      </w:r>
+      <w:proofErr w:type="spellStart"/>
+      <w:r>
+        <w:rPr>
+          <w:rFonts w:ascii="Helvetica" w:hAnsi="Helvetica" w:cs="Helvetica"/>
+          <w:color w:val="444444"/>
+        </w:rPr>
+        <w:t>MikroElectronika</w:t>
+      </w:r>
+      <w:proofErr w:type="spellEnd"/>
+      <w:r>
+        <w:rPr>
+          <w:rFonts w:ascii="Helvetica" w:hAnsi="Helvetica" w:cs="Helvetica"/>
+          <w:color w:val="444444"/>
+        </w:rPr>
+        <w:t xml:space="preserve"> USB UART click Board to the </w:t>
+      </w:r>
+      <w:proofErr w:type="spellStart"/>
+      <w:r>
+        <w:rPr>
+          <w:rFonts w:ascii="Helvetica" w:hAnsi="Helvetica" w:cs="Helvetica"/>
+          <w:color w:val="444444"/>
+        </w:rPr>
+        <w:t>microBUS</w:t>
+      </w:r>
+      <w:proofErr w:type="spellEnd"/>
+      <w:r>
+        <w:rPr>
+          <w:rFonts w:ascii="Helvetica" w:hAnsi="Helvetica" w:cs="Helvetica"/>
+          <w:color w:val="444444"/>
+        </w:rPr>
+        <w:t xml:space="preserve"> 1 connector on the Microchip 2.0 Curiosity PIC32MZ EF 2.0.</w:t>
       </w:r>
     </w:p>
     <w:p>
@@ -740,7 +806,23 @@
           <w:rFonts w:ascii="Helvetica" w:hAnsi="Helvetica" w:cs="Helvetica"/>
           <w:color w:val="444444"/>
         </w:rPr>
-        <w:t>Connect the MikroElectronika USB UART click Board to your computer using a USB A to USB mini-B cable.</w:t>
+        <w:t xml:space="preserve">Connect the </w:t>
+      </w:r>
+      <w:proofErr w:type="spellStart"/>
+      <w:r>
+        <w:rPr>
+          <w:rFonts w:ascii="Helvetica" w:hAnsi="Helvetica" w:cs="Helvetica"/>
+          <w:color w:val="444444"/>
+        </w:rPr>
+        <w:t>MikroElectronika</w:t>
+      </w:r>
+      <w:proofErr w:type="spellEnd"/>
+      <w:r>
+        <w:rPr>
+          <w:rFonts w:ascii="Helvetica" w:hAnsi="Helvetica" w:cs="Helvetica"/>
+          <w:color w:val="444444"/>
+        </w:rPr>
+        <w:t xml:space="preserve"> USB UART click Board to your computer using a USB A to USB mini-B cable.</w:t>
       </w:r>
     </w:p>
     <w:p>
@@ -1046,7 +1128,6 @@
           <w:rFonts w:ascii="Helvetica" w:hAnsi="Helvetica" w:cs="Helvetica"/>
           <w:color w:val="444444"/>
         </w:rPr>
-        <w:lastRenderedPageBreak/>
         <w:t>Install the MPLAB XC32 Compiler:</w:t>
       </w:r>
     </w:p>
@@ -1188,8 +1269,17 @@
           <w:rFonts w:ascii="Helvetica" w:hAnsi="Helvetica" w:cs="Helvetica"/>
           <w:color w:val="444444"/>
         </w:rPr>
-        <w:t>Data: 8 bit</w:t>
-      </w:r>
+        <w:t xml:space="preserve">Data: 8 </w:t>
+      </w:r>
+      <w:proofErr w:type="gramStart"/>
+      <w:r>
+        <w:rPr>
+          <w:rFonts w:ascii="Helvetica" w:hAnsi="Helvetica" w:cs="Helvetica"/>
+          <w:color w:val="444444"/>
+        </w:rPr>
+        <w:t>bit</w:t>
+      </w:r>
+      <w:proofErr w:type="gramEnd"/>
     </w:p>
     <w:p>
       <w:pPr>
@@ -1441,6 +1531,7 @@
       <w:r>
         <w:t xml:space="preserve"> </w:t>
       </w:r>
+      <w:proofErr w:type="spellStart"/>
       <w:r>
         <w:rPr>
           <w:rStyle w:val="HTMLCode"/>
@@ -1449,6 +1540,7 @@
         </w:rPr>
         <w:t>aws_demos.X</w:t>
       </w:r>
+      <w:proofErr w:type="spellEnd"/>
       <w:r>
         <w:rPr>
           <w:rFonts w:ascii="Helvetica" w:hAnsi="Helvetica" w:cs="Helvetica"/>
@@ -1694,7 +1786,6 @@
           <w:rFonts w:ascii="Helvetica" w:hAnsi="Helvetica" w:cs="Helvetica"/>
           <w:color w:val="444444"/>
         </w:rPr>
-        <w:lastRenderedPageBreak/>
         <w:t>On the </w:t>
       </w:r>
       <w:r>
@@ -1713,6 +1804,7 @@
         </w:rPr>
         <w:t> tab, right-click the </w:t>
       </w:r>
+      <w:proofErr w:type="spellStart"/>
       <w:r>
         <w:rPr>
           <w:rStyle w:val="HTMLCode"/>
@@ -1721,6 +1813,7 @@
         </w:rPr>
         <w:t>aws_demos</w:t>
       </w:r>
+      <w:proofErr w:type="spellEnd"/>
       <w:r>
         <w:rPr>
           <w:rFonts w:ascii="Helvetica" w:hAnsi="Helvetica" w:cs="Helvetica"/>
@@ -1766,13 +1859,23 @@
         </w:rPr>
         <w:t>When the debugger stops at the breakpoint in </w:t>
       </w:r>
+      <w:proofErr w:type="gramStart"/>
       <w:r>
         <w:rPr>
           <w:rStyle w:val="HTMLCode"/>
           <w:rFonts w:ascii="Consolas" w:hAnsi="Consolas" w:cs="Consolas"/>
           <w:color w:val="444444"/>
         </w:rPr>
-        <w:t>main()</w:t>
+        <w:t>main(</w:t>
+      </w:r>
+      <w:proofErr w:type="gramEnd"/>
+      <w:r>
+        <w:rPr>
+          <w:rStyle w:val="HTMLCode"/>
+          <w:rFonts w:ascii="Consolas" w:hAnsi="Consolas" w:cs="Consolas"/>
+          <w:color w:val="444444"/>
+        </w:rPr>
+        <w:t>)</w:t>
       </w:r>
       <w:r>
         <w:rPr>
@@ -1983,6 +2086,7 @@
         </w:rPr>
         <w:t>, enter </w:t>
       </w:r>
+      <w:proofErr w:type="spellStart"/>
       <w:r>
         <w:rPr>
           <w:rStyle w:val="HTMLCode"/>
@@ -1991,7 +2095,18 @@
           <w:bCs/>
           <w:color w:val="444444"/>
         </w:rPr>
-        <w:t>iotdemo/#</w:t>
+        <w:t>iotdemo</w:t>
+      </w:r>
+      <w:proofErr w:type="spellEnd"/>
+      <w:r>
+        <w:rPr>
+          <w:rStyle w:val="HTMLCode"/>
+          <w:rFonts w:ascii="Consolas" w:hAnsi="Consolas" w:cs="Consolas"/>
+          <w:b/>
+          <w:bCs/>
+          <w:color w:val="444444"/>
+        </w:rPr>
+        <w:t>/#</w:t>
       </w:r>
       <w:r>
         <w:rPr>
@@ -4028,6 +4143,21 @@
 </file>
 
 <file path=customXml/item1.xml><?xml version="1.0" encoding="utf-8"?>
+<?mso-contentType ?>
+<FormTemplates xmlns="http://schemas.microsoft.com/sharepoint/v3/contenttype/forms">
+  <Display>DocumentLibraryForm</Display>
+  <Edit>DocumentLibraryForm</Edit>
+  <New>DocumentLibraryForm</New>
+</FormTemplates>
+</file>
+
+<file path=customXml/item2.xml><?xml version="1.0" encoding="utf-8"?>
+<p:properties xmlns:p="http://schemas.microsoft.com/office/2006/metadata/properties" xmlns:xsi="http://www.w3.org/2001/XMLSchema-instance" xmlns:pc="http://schemas.microsoft.com/office/infopath/2007/PartnerControls">
+  <documentManagement/>
+</p:properties>
+</file>
+
+<file path=customXml/item3.xml><?xml version="1.0" encoding="utf-8"?>
 <ct:contentTypeSchema xmlns:ct="http://schemas.microsoft.com/office/2006/metadata/contentType" xmlns:ma="http://schemas.microsoft.com/office/2006/metadata/properties/metaAttributes" ct:_="" ma:_="" ma:contentTypeName="Document" ma:contentTypeID="0x010100AFD3EACE90D7BC4C9A9F74E4B5E19967" ma:contentTypeVersion="7" ma:contentTypeDescription="Create a new document." ma:contentTypeScope="" ma:versionID="54eef6560c281393a22a43cf1fdd1fd1">
   <xsd:schema xmlns:xsd="http://www.w3.org/2001/XMLSchema" xmlns:xs="http://www.w3.org/2001/XMLSchema" xmlns:p="http://schemas.microsoft.com/office/2006/metadata/properties" xmlns:ns3="a63b32b0-bdc6-4735-b631-43a9787fb257" xmlns:ns4="0818a05b-2c38-4830-aef6-b4001d8fcb41" targetNamespace="http://schemas.microsoft.com/office/2006/metadata/properties" ma:root="true" ma:fieldsID="02adba987cfbfaa6dc08dbce0bf254a9" ns3:_="" ns4:_="">
     <xsd:import namespace="a63b32b0-bdc6-4735-b631-43a9787fb257"/>
@@ -4212,22 +4342,24 @@
 </ct:contentTypeSchema>
 </file>
 
-<file path=customXml/item2.xml><?xml version="1.0" encoding="utf-8"?>
-<p:properties xmlns:p="http://schemas.microsoft.com/office/2006/metadata/properties" xmlns:xsi="http://www.w3.org/2001/XMLSchema-instance" xmlns:pc="http://schemas.microsoft.com/office/infopath/2007/PartnerControls">
-  <documentManagement/>
-</p:properties>
+<file path=customXml/itemProps1.xml><?xml version="1.0" encoding="utf-8"?>
+<ds:datastoreItem xmlns:ds="http://schemas.openxmlformats.org/officeDocument/2006/customXml" ds:itemID="{551CDCAF-464B-4F21-AE74-3803B14A3903}">
+  <ds:schemaRefs>
+    <ds:schemaRef ds:uri="http://schemas.microsoft.com/sharepoint/v3/contenttype/forms"/>
+  </ds:schemaRefs>
+</ds:datastoreItem>
 </file>
 
-<file path=customXml/item3.xml><?xml version="1.0" encoding="utf-8"?>
-<?mso-contentType ?>
-<FormTemplates xmlns="http://schemas.microsoft.com/sharepoint/v3/contenttype/forms">
-  <Display>DocumentLibraryForm</Display>
-  <Edit>DocumentLibraryForm</Edit>
-  <New>DocumentLibraryForm</New>
-</FormTemplates>
+<file path=customXml/itemProps2.xml><?xml version="1.0" encoding="utf-8"?>
+<ds:datastoreItem xmlns:ds="http://schemas.openxmlformats.org/officeDocument/2006/customXml" ds:itemID="{20DBEA3D-63DA-4987-9CA0-C5A767BCD8C7}">
+  <ds:schemaRefs>
+    <ds:schemaRef ds:uri="http://schemas.microsoft.com/office/2006/metadata/properties"/>
+    <ds:schemaRef ds:uri="http://schemas.microsoft.com/office/infopath/2007/PartnerControls"/>
+  </ds:schemaRefs>
+</ds:datastoreItem>
 </file>
 
-<file path=customXml/itemProps1.xml><?xml version="1.0" encoding="utf-8"?>
+<file path=customXml/itemProps3.xml><?xml version="1.0" encoding="utf-8"?>
 <ds:datastoreItem xmlns:ds="http://schemas.openxmlformats.org/officeDocument/2006/customXml" ds:itemID="{3AD0E9CC-3C3E-4DF7-844E-B64CCBB9E475}">
   <ds:schemaRefs>
     <ds:schemaRef ds:uri="http://schemas.microsoft.com/office/2006/metadata/contentType"/>
@@ -4244,21 +4376,4 @@
     <ds:schemaRef ds:uri="http://schemas.microsoft.com/internal/obd"/>
   </ds:schemaRefs>
 </ds:datastoreItem>
-</file>
-
-<file path=customXml/itemProps2.xml><?xml version="1.0" encoding="utf-8"?>
-<ds:datastoreItem xmlns:ds="http://schemas.openxmlformats.org/officeDocument/2006/customXml" ds:itemID="{20DBEA3D-63DA-4987-9CA0-C5A767BCD8C7}">
-  <ds:schemaRefs>
-    <ds:schemaRef ds:uri="http://schemas.microsoft.com/office/2006/metadata/properties"/>
-    <ds:schemaRef ds:uri="http://schemas.microsoft.com/office/infopath/2007/PartnerControls"/>
-  </ds:schemaRefs>
-</ds:datastoreItem>
-</file>
-
-<file path=customXml/itemProps3.xml><?xml version="1.0" encoding="utf-8"?>
-<ds:datastoreItem xmlns:ds="http://schemas.openxmlformats.org/officeDocument/2006/customXml" ds:itemID="{551CDCAF-464B-4F21-AE74-3803B14A3903}">
-  <ds:schemaRefs>
-    <ds:schemaRef ds:uri="http://schemas.microsoft.com/sharepoint/v3/contenttype/forms"/>
-  </ds:schemaRefs>
-</ds:datastoreItem>
 </file>
</xml_diff>